<commit_message>
update with some observations
</commit_message>
<xml_diff>
--- a/GroupingResults.docx
+++ b/GroupingResults.docx
@@ -706,6 +706,195 @@
     </w:p>
     <w:p/>
     <w:p>
+      <w:r>
+        <w:t>Main results:</w:t>
+      </w:r>
+    </w:p>
+    <w:p/>
+    <w:p>
+      <w:pPr>
+        <w:pStyle w:val="ListParagraph"/>
+        <w:numPr>
+          <w:ilvl w:val="0"/>
+          <w:numId w:val="1"/>
+        </w:numPr>
+      </w:pPr>
+      <w:r>
+        <w:t>Logging (not statistically sig)</w:t>
+      </w:r>
+    </w:p>
+    <w:p>
+      <w:pPr>
+        <w:pStyle w:val="ListParagraph"/>
+        <w:numPr>
+          <w:ilvl w:val="1"/>
+          <w:numId w:val="1"/>
+        </w:numPr>
+      </w:pPr>
+      <w:r>
+        <w:t>Carnivore and generalists positive (</w:t>
+      </w:r>
+      <w:proofErr w:type="gramStart"/>
+      <w:r>
+        <w:t>MAKES</w:t>
+      </w:r>
+      <w:proofErr w:type="gramEnd"/>
+      <w:r>
+        <w:t xml:space="preserve"> SENSE)</w:t>
+      </w:r>
+    </w:p>
+    <w:p>
+      <w:pPr>
+        <w:pStyle w:val="ListParagraph"/>
+        <w:numPr>
+          <w:ilvl w:val="1"/>
+          <w:numId w:val="1"/>
+        </w:numPr>
+      </w:pPr>
+      <w:r>
+        <w:t xml:space="preserve">Birds, ungulates, insectivores, frugivores negative </w:t>
+      </w:r>
+    </w:p>
+    <w:p>
+      <w:pPr>
+        <w:pStyle w:val="ListParagraph"/>
+        <w:numPr>
+          <w:ilvl w:val="0"/>
+          <w:numId w:val="1"/>
+        </w:numPr>
+      </w:pPr>
+      <w:r>
+        <w:t>Distance to roads</w:t>
+      </w:r>
+    </w:p>
+    <w:p>
+      <w:pPr>
+        <w:pStyle w:val="ListParagraph"/>
+        <w:numPr>
+          <w:ilvl w:val="1"/>
+          <w:numId w:val="1"/>
+        </w:numPr>
+      </w:pPr>
+      <w:r>
+        <w:t xml:space="preserve">Ungulate positive -&gt; makes sense deer by road </w:t>
+      </w:r>
+    </w:p>
+    <w:p>
+      <w:pPr>
+        <w:pStyle w:val="ListParagraph"/>
+        <w:numPr>
+          <w:ilvl w:val="1"/>
+          <w:numId w:val="1"/>
+        </w:numPr>
+      </w:pPr>
+      <w:r>
+        <w:t>Frugivore natural</w:t>
+      </w:r>
+    </w:p>
+    <w:p>
+      <w:pPr>
+        <w:pStyle w:val="ListParagraph"/>
+        <w:numPr>
+          <w:ilvl w:val="1"/>
+          <w:numId w:val="1"/>
+        </w:numPr>
+      </w:pPr>
+      <w:r>
+        <w:t xml:space="preserve">Rest neg – bird strongest neg </w:t>
+      </w:r>
+    </w:p>
+    <w:p>
+      <w:pPr>
+        <w:pStyle w:val="ListParagraph"/>
+        <w:numPr>
+          <w:ilvl w:val="0"/>
+          <w:numId w:val="1"/>
+        </w:numPr>
+      </w:pPr>
+      <w:r>
+        <w:t>Mean biomass SIGNIFICANT</w:t>
+      </w:r>
+    </w:p>
+    <w:p>
+      <w:pPr>
+        <w:pStyle w:val="ListParagraph"/>
+        <w:numPr>
+          <w:ilvl w:val="0"/>
+          <w:numId w:val="1"/>
+        </w:numPr>
+      </w:pPr>
+      <w:r>
+        <w:t xml:space="preserve">Nat disturbance </w:t>
+      </w:r>
+    </w:p>
+    <w:p>
+      <w:pPr>
+        <w:pStyle w:val="ListParagraph"/>
+        <w:numPr>
+          <w:ilvl w:val="1"/>
+          <w:numId w:val="1"/>
+        </w:numPr>
+      </w:pPr>
+      <w:r>
+        <w:t xml:space="preserve">Frugivore, bird, insectivore positive effect -&gt; are these the first to colonize </w:t>
+      </w:r>
+    </w:p>
+    <w:p>
+      <w:pPr>
+        <w:pStyle w:val="ListParagraph"/>
+        <w:numPr>
+          <w:ilvl w:val="1"/>
+          <w:numId w:val="1"/>
+        </w:numPr>
+      </w:pPr>
+      <w:r>
+        <w:t xml:space="preserve">Why generalist so effected? </w:t>
+      </w:r>
+    </w:p>
+    <w:p>
+      <w:pPr>
+        <w:pStyle w:val="ListParagraph"/>
+        <w:numPr>
+          <w:ilvl w:val="0"/>
+          <w:numId w:val="1"/>
+        </w:numPr>
+      </w:pPr>
+      <w:r>
+        <w:t>Distance to streams</w:t>
+      </w:r>
+    </w:p>
+    <w:p>
+      <w:pPr>
+        <w:pStyle w:val="ListParagraph"/>
+        <w:numPr>
+          <w:ilvl w:val="1"/>
+          <w:numId w:val="1"/>
+        </w:numPr>
+      </w:pPr>
+      <w:r>
+        <w:t xml:space="preserve">Most want to be closer to </w:t>
+      </w:r>
+    </w:p>
+    <w:p>
+      <w:pPr>
+        <w:pStyle w:val="ListParagraph"/>
+        <w:numPr>
+          <w:ilvl w:val="0"/>
+          <w:numId w:val="1"/>
+        </w:numPr>
+      </w:pPr>
+      <w:r>
+        <w:t xml:space="preserve">Season idk what is positive or neg </w:t>
+      </w:r>
+    </w:p>
+    <w:p>
+      <w:pPr>
+        <w:pStyle w:val="ListParagraph"/>
+        <w:ind w:left="1440"/>
+      </w:pPr>
+    </w:p>
+    <w:p/>
+    <w:p>
       <w:pPr>
         <w:pStyle w:val="HTMLPreformatted"/>
         <w:shd w:val="clear" w:color="auto" w:fill="161616"/>
@@ -1173,466 +1362,6 @@
           <w:szCs w:val="18"/>
         </w:rPr>
         <w:t>$`Mean Biomass`</w:t>
-      </w:r>
-    </w:p>
-    <w:p>
-      <w:pPr>
-        <w:pStyle w:val="HTMLPreformatted"/>
-        <w:shd w:val="clear" w:color="auto" w:fill="161616"/>
-        <w:rPr>
-          <w:rFonts w:ascii="Monaco" w:hAnsi="Monaco"/>
-          <w:color w:val="E6E1DC"/>
-          <w:sz w:val="18"/>
-          <w:szCs w:val="18"/>
-        </w:rPr>
-      </w:pPr>
-    </w:p>
-    <w:p>
-      <w:pPr>
-        <w:pStyle w:val="HTMLPreformatted"/>
-        <w:shd w:val="clear" w:color="auto" w:fill="161616"/>
-        <w:rPr>
-          <w:rFonts w:ascii="Monaco" w:hAnsi="Monaco"/>
-          <w:color w:val="E6E1DC"/>
-          <w:sz w:val="18"/>
-          <w:szCs w:val="18"/>
-        </w:rPr>
-      </w:pPr>
-      <w:r>
-        <w:rPr>
-          <w:rFonts w:ascii="Monaco" w:hAnsi="Monaco"/>
-          <w:color w:val="E6E1DC"/>
-          <w:sz w:val="18"/>
-          <w:szCs w:val="18"/>
-        </w:rPr>
-        <w:t>$groups</w:t>
-      </w:r>
-    </w:p>
-    <w:p>
-      <w:pPr>
-        <w:pStyle w:val="HTMLPreformatted"/>
-        <w:shd w:val="clear" w:color="auto" w:fill="161616"/>
-        <w:rPr>
-          <w:rFonts w:ascii="Monaco" w:hAnsi="Monaco"/>
-          <w:color w:val="E6E1DC"/>
-          <w:sz w:val="18"/>
-          <w:szCs w:val="18"/>
-        </w:rPr>
-      </w:pPr>
-      <w:r>
-        <w:rPr>
-          <w:rFonts w:ascii="Monaco" w:hAnsi="Monaco"/>
-          <w:color w:val="E6E1DC"/>
-          <w:sz w:val="18"/>
-          <w:szCs w:val="18"/>
-        </w:rPr>
-        <w:t xml:space="preserve">                 effect groups</w:t>
-      </w:r>
-    </w:p>
-    <w:p>
-      <w:pPr>
-        <w:pStyle w:val="HTMLPreformatted"/>
-        <w:shd w:val="clear" w:color="auto" w:fill="161616"/>
-        <w:rPr>
-          <w:rFonts w:ascii="Monaco" w:hAnsi="Monaco"/>
-          <w:color w:val="E6E1DC"/>
-          <w:sz w:val="18"/>
-          <w:szCs w:val="18"/>
-        </w:rPr>
-      </w:pPr>
-      <w:r>
-        <w:rPr>
-          <w:rFonts w:ascii="Monaco" w:hAnsi="Monaco"/>
-          <w:color w:val="E6E1DC"/>
-          <w:sz w:val="18"/>
-          <w:szCs w:val="18"/>
-        </w:rPr>
-        <w:t>Generalist   0.42514100      a</w:t>
-      </w:r>
-    </w:p>
-    <w:p>
-      <w:pPr>
-        <w:pStyle w:val="HTMLPreformatted"/>
-        <w:shd w:val="clear" w:color="auto" w:fill="161616"/>
-        <w:rPr>
-          <w:rFonts w:ascii="Monaco" w:hAnsi="Monaco"/>
-          <w:color w:val="E6E1DC"/>
-          <w:sz w:val="18"/>
-          <w:szCs w:val="18"/>
-        </w:rPr>
-      </w:pPr>
-      <w:proofErr w:type="gramStart"/>
-      <w:r>
-        <w:rPr>
-          <w:rFonts w:ascii="Monaco" w:hAnsi="Monaco"/>
-          <w:color w:val="E6E1DC"/>
-          <w:sz w:val="18"/>
-          <w:szCs w:val="18"/>
-        </w:rPr>
-        <w:t>Insectivore  0.18116474</w:t>
-      </w:r>
-      <w:proofErr w:type="gramEnd"/>
-      <w:r>
-        <w:rPr>
-          <w:rFonts w:ascii="Monaco" w:hAnsi="Monaco"/>
-          <w:color w:val="E6E1DC"/>
-          <w:sz w:val="18"/>
-          <w:szCs w:val="18"/>
-        </w:rPr>
-        <w:t xml:space="preserve">      a</w:t>
-      </w:r>
-    </w:p>
-    <w:p>
-      <w:pPr>
-        <w:pStyle w:val="HTMLPreformatted"/>
-        <w:shd w:val="clear" w:color="auto" w:fill="161616"/>
-        <w:rPr>
-          <w:rFonts w:ascii="Monaco" w:hAnsi="Monaco"/>
-          <w:color w:val="E6E1DC"/>
-          <w:sz w:val="18"/>
-          <w:szCs w:val="18"/>
-        </w:rPr>
-      </w:pPr>
-      <w:r>
-        <w:rPr>
-          <w:rFonts w:ascii="Monaco" w:hAnsi="Monaco"/>
-          <w:color w:val="E6E1DC"/>
-          <w:sz w:val="18"/>
-          <w:szCs w:val="18"/>
-        </w:rPr>
-        <w:t>Bird         0.02539448      a</w:t>
-      </w:r>
-    </w:p>
-    <w:p>
-      <w:pPr>
-        <w:pStyle w:val="HTMLPreformatted"/>
-        <w:shd w:val="clear" w:color="auto" w:fill="161616"/>
-        <w:rPr>
-          <w:rFonts w:ascii="Monaco" w:hAnsi="Monaco"/>
-          <w:color w:val="E6E1DC"/>
-          <w:sz w:val="18"/>
-          <w:szCs w:val="18"/>
-        </w:rPr>
-      </w:pPr>
-      <w:r>
-        <w:rPr>
-          <w:rFonts w:ascii="Monaco" w:hAnsi="Monaco"/>
-          <w:color w:val="E6E1DC"/>
-          <w:sz w:val="18"/>
-          <w:szCs w:val="18"/>
-        </w:rPr>
-        <w:t>Frugivore   -0.50765301     ab</w:t>
-      </w:r>
-    </w:p>
-    <w:p>
-      <w:pPr>
-        <w:pStyle w:val="HTMLPreformatted"/>
-        <w:shd w:val="clear" w:color="auto" w:fill="161616"/>
-        <w:rPr>
-          <w:rFonts w:ascii="Monaco" w:hAnsi="Monaco"/>
-          <w:color w:val="E6E1DC"/>
-          <w:sz w:val="18"/>
-          <w:szCs w:val="18"/>
-        </w:rPr>
-      </w:pPr>
-      <w:r>
-        <w:rPr>
-          <w:rFonts w:ascii="Monaco" w:hAnsi="Monaco"/>
-          <w:color w:val="E6E1DC"/>
-          <w:sz w:val="18"/>
-          <w:szCs w:val="18"/>
-        </w:rPr>
-        <w:t>Ungulate    -0.88452570     ab</w:t>
-      </w:r>
-    </w:p>
-    <w:p>
-      <w:pPr>
-        <w:pStyle w:val="HTMLPreformatted"/>
-        <w:shd w:val="clear" w:color="auto" w:fill="161616"/>
-        <w:rPr>
-          <w:rFonts w:ascii="Monaco" w:hAnsi="Monaco"/>
-          <w:color w:val="E6E1DC"/>
-          <w:sz w:val="18"/>
-          <w:szCs w:val="18"/>
-        </w:rPr>
-      </w:pPr>
-      <w:r>
-        <w:rPr>
-          <w:rFonts w:ascii="Monaco" w:hAnsi="Monaco"/>
-          <w:color w:val="E6E1DC"/>
-          <w:sz w:val="18"/>
-          <w:szCs w:val="18"/>
-        </w:rPr>
-        <w:t>Carnivore   -1.06070662     ab</w:t>
-      </w:r>
-    </w:p>
-    <w:p>
-      <w:pPr>
-        <w:pStyle w:val="HTMLPreformatted"/>
-        <w:shd w:val="clear" w:color="auto" w:fill="161616"/>
-        <w:rPr>
-          <w:rFonts w:ascii="Monaco" w:hAnsi="Monaco"/>
-          <w:color w:val="E6E1DC"/>
-          <w:sz w:val="18"/>
-          <w:szCs w:val="18"/>
-        </w:rPr>
-      </w:pPr>
-    </w:p>
-    <w:p>
-      <w:pPr>
-        <w:pStyle w:val="HTMLPreformatted"/>
-        <w:shd w:val="clear" w:color="auto" w:fill="161616"/>
-        <w:rPr>
-          <w:rFonts w:ascii="Monaco" w:hAnsi="Monaco"/>
-          <w:color w:val="E6E1DC"/>
-          <w:sz w:val="18"/>
-          <w:szCs w:val="18"/>
-        </w:rPr>
-      </w:pPr>
-      <w:r>
-        <w:rPr>
-          <w:rFonts w:ascii="Monaco" w:hAnsi="Monaco"/>
-          <w:color w:val="E6E1DC"/>
-          <w:sz w:val="18"/>
-          <w:szCs w:val="18"/>
-        </w:rPr>
-        <w:t>$`Distance to Streams`</w:t>
-      </w:r>
-    </w:p>
-    <w:p>
-      <w:pPr>
-        <w:pStyle w:val="HTMLPreformatted"/>
-        <w:shd w:val="clear" w:color="auto" w:fill="161616"/>
-        <w:rPr>
-          <w:rFonts w:ascii="Monaco" w:hAnsi="Monaco"/>
-          <w:color w:val="E6E1DC"/>
-          <w:sz w:val="18"/>
-          <w:szCs w:val="18"/>
-        </w:rPr>
-      </w:pPr>
-    </w:p>
-    <w:p>
-      <w:pPr>
-        <w:pStyle w:val="HTMLPreformatted"/>
-        <w:shd w:val="clear" w:color="auto" w:fill="161616"/>
-        <w:rPr>
-          <w:rFonts w:ascii="Monaco" w:hAnsi="Monaco"/>
-          <w:color w:val="E6E1DC"/>
-          <w:sz w:val="18"/>
-          <w:szCs w:val="18"/>
-        </w:rPr>
-      </w:pPr>
-      <w:r>
-        <w:rPr>
-          <w:rFonts w:ascii="Monaco" w:hAnsi="Monaco"/>
-          <w:color w:val="E6E1DC"/>
-          <w:sz w:val="18"/>
-          <w:szCs w:val="18"/>
-        </w:rPr>
-        <w:t>$groups</w:t>
-      </w:r>
-    </w:p>
-    <w:p>
-      <w:pPr>
-        <w:pStyle w:val="HTMLPreformatted"/>
-        <w:shd w:val="clear" w:color="auto" w:fill="161616"/>
-        <w:rPr>
-          <w:rFonts w:ascii="Monaco" w:hAnsi="Monaco"/>
-          <w:color w:val="E6E1DC"/>
-          <w:sz w:val="18"/>
-          <w:szCs w:val="18"/>
-        </w:rPr>
-      </w:pPr>
-      <w:r>
-        <w:rPr>
-          <w:rFonts w:ascii="Monaco" w:hAnsi="Monaco"/>
-          <w:color w:val="E6E1DC"/>
-          <w:sz w:val="18"/>
-          <w:szCs w:val="18"/>
-        </w:rPr>
-        <w:t xml:space="preserve">                 effect groups</w:t>
-      </w:r>
-    </w:p>
-    <w:p>
-      <w:pPr>
-        <w:pStyle w:val="HTMLPreformatted"/>
-        <w:shd w:val="clear" w:color="auto" w:fill="161616"/>
-        <w:rPr>
-          <w:rFonts w:ascii="Monaco" w:hAnsi="Monaco"/>
-          <w:color w:val="E6E1DC"/>
-          <w:sz w:val="18"/>
-          <w:szCs w:val="18"/>
-        </w:rPr>
-      </w:pPr>
-      <w:r>
-        <w:rPr>
-          <w:rFonts w:ascii="Monaco" w:hAnsi="Monaco"/>
-          <w:color w:val="E6E1DC"/>
-          <w:sz w:val="18"/>
-          <w:szCs w:val="18"/>
-        </w:rPr>
-        <w:t>Ungulate     0.06543364      a</w:t>
-      </w:r>
-    </w:p>
-    <w:p>
-      <w:pPr>
-        <w:pStyle w:val="HTMLPreformatted"/>
-        <w:shd w:val="clear" w:color="auto" w:fill="161616"/>
-        <w:rPr>
-          <w:rFonts w:ascii="Monaco" w:hAnsi="Monaco"/>
-          <w:color w:val="E6E1DC"/>
-          <w:sz w:val="18"/>
-          <w:szCs w:val="18"/>
-        </w:rPr>
-      </w:pPr>
-      <w:r>
-        <w:rPr>
-          <w:rFonts w:ascii="Monaco" w:hAnsi="Monaco"/>
-          <w:color w:val="E6E1DC"/>
-          <w:sz w:val="18"/>
-          <w:szCs w:val="18"/>
-        </w:rPr>
-        <w:t>Insectivore -0.02704053      a</w:t>
-      </w:r>
-    </w:p>
-    <w:p>
-      <w:pPr>
-        <w:pStyle w:val="HTMLPreformatted"/>
-        <w:shd w:val="clear" w:color="auto" w:fill="161616"/>
-        <w:rPr>
-          <w:rFonts w:ascii="Monaco" w:hAnsi="Monaco"/>
-          <w:color w:val="E6E1DC"/>
-          <w:sz w:val="18"/>
-          <w:szCs w:val="18"/>
-        </w:rPr>
-      </w:pPr>
-      <w:r>
-        <w:rPr>
-          <w:rFonts w:ascii="Monaco" w:hAnsi="Monaco"/>
-          <w:color w:val="E6E1DC"/>
-          <w:sz w:val="18"/>
-          <w:szCs w:val="18"/>
-        </w:rPr>
-        <w:t>Carnivore   -0.19599900      a</w:t>
-      </w:r>
-    </w:p>
-    <w:p>
-      <w:pPr>
-        <w:pStyle w:val="HTMLPreformatted"/>
-        <w:shd w:val="clear" w:color="auto" w:fill="161616"/>
-        <w:rPr>
-          <w:rFonts w:ascii="Monaco" w:hAnsi="Monaco"/>
-          <w:color w:val="E6E1DC"/>
-          <w:sz w:val="18"/>
-          <w:szCs w:val="18"/>
-        </w:rPr>
-      </w:pPr>
-      <w:r>
-        <w:rPr>
-          <w:rFonts w:ascii="Monaco" w:hAnsi="Monaco"/>
-          <w:color w:val="E6E1DC"/>
-          <w:sz w:val="18"/>
-          <w:szCs w:val="18"/>
-        </w:rPr>
-        <w:t>Frugivore   -0.26318387      a</w:t>
-      </w:r>
-    </w:p>
-    <w:p>
-      <w:pPr>
-        <w:pStyle w:val="HTMLPreformatted"/>
-        <w:shd w:val="clear" w:color="auto" w:fill="161616"/>
-        <w:rPr>
-          <w:rFonts w:ascii="Monaco" w:hAnsi="Monaco"/>
-          <w:color w:val="E6E1DC"/>
-          <w:sz w:val="18"/>
-          <w:szCs w:val="18"/>
-        </w:rPr>
-      </w:pPr>
-      <w:r>
-        <w:rPr>
-          <w:rFonts w:ascii="Monaco" w:hAnsi="Monaco"/>
-          <w:color w:val="E6E1DC"/>
-          <w:sz w:val="18"/>
-          <w:szCs w:val="18"/>
-        </w:rPr>
-        <w:t>Bird        -0.37089793      a</w:t>
-      </w:r>
-    </w:p>
-    <w:p>
-      <w:pPr>
-        <w:pStyle w:val="HTMLPreformatted"/>
-        <w:shd w:val="clear" w:color="auto" w:fill="161616"/>
-        <w:rPr>
-          <w:rFonts w:ascii="Monaco" w:hAnsi="Monaco"/>
-          <w:color w:val="E6E1DC"/>
-          <w:sz w:val="18"/>
-          <w:szCs w:val="18"/>
-        </w:rPr>
-      </w:pPr>
-      <w:proofErr w:type="gramStart"/>
-      <w:r>
-        <w:rPr>
-          <w:rFonts w:ascii="Monaco" w:hAnsi="Monaco"/>
-          <w:color w:val="E6E1DC"/>
-          <w:sz w:val="18"/>
-          <w:szCs w:val="18"/>
-        </w:rPr>
-        <w:t>Generalist  -</w:t>
-      </w:r>
-      <w:proofErr w:type="gramEnd"/>
-      <w:r>
-        <w:rPr>
-          <w:rFonts w:ascii="Monaco" w:hAnsi="Monaco"/>
-          <w:color w:val="E6E1DC"/>
-          <w:sz w:val="18"/>
-          <w:szCs w:val="18"/>
-        </w:rPr>
-        <w:t>0.41385421      a</w:t>
-      </w:r>
-    </w:p>
-    <w:p>
-      <w:pPr>
-        <w:pStyle w:val="HTMLPreformatted"/>
-        <w:shd w:val="clear" w:color="auto" w:fill="161616"/>
-        <w:rPr>
-          <w:rFonts w:ascii="Monaco" w:hAnsi="Monaco"/>
-          <w:color w:val="E6E1DC"/>
-          <w:sz w:val="18"/>
-          <w:szCs w:val="18"/>
-        </w:rPr>
-      </w:pPr>
-    </w:p>
-    <w:p>
-      <w:pPr>
-        <w:pStyle w:val="HTMLPreformatted"/>
-        <w:shd w:val="clear" w:color="auto" w:fill="161616"/>
-        <w:rPr>
-          <w:rFonts w:ascii="Monaco" w:hAnsi="Monaco"/>
-          <w:color w:val="E6E1DC"/>
-          <w:sz w:val="18"/>
-          <w:szCs w:val="18"/>
-        </w:rPr>
-      </w:pPr>
-    </w:p>
-    <w:p>
-      <w:pPr>
-        <w:pStyle w:val="HTMLPreformatted"/>
-        <w:shd w:val="clear" w:color="auto" w:fill="161616"/>
-        <w:rPr>
-          <w:rFonts w:ascii="Monaco" w:hAnsi="Monaco"/>
-          <w:color w:val="E6E1DC"/>
-          <w:sz w:val="18"/>
-          <w:szCs w:val="18"/>
-        </w:rPr>
-      </w:pPr>
-      <w:r>
-        <w:rPr>
-          <w:rFonts w:ascii="Monaco" w:hAnsi="Monaco"/>
-          <w:color w:val="E6E1DC"/>
-          <w:sz w:val="18"/>
-          <w:szCs w:val="18"/>
-        </w:rPr>
-        <w:t>$NDVI</w:t>
       </w:r>
     </w:p>
     <w:p>
@@ -1708,6 +1437,466 @@
           <w:sz w:val="18"/>
           <w:szCs w:val="18"/>
         </w:rPr>
+        <w:t>Generalist   0.42514100      a</w:t>
+      </w:r>
+    </w:p>
+    <w:p>
+      <w:pPr>
+        <w:pStyle w:val="HTMLPreformatted"/>
+        <w:shd w:val="clear" w:color="auto" w:fill="161616"/>
+        <w:rPr>
+          <w:rFonts w:ascii="Monaco" w:hAnsi="Monaco"/>
+          <w:color w:val="E6E1DC"/>
+          <w:sz w:val="18"/>
+          <w:szCs w:val="18"/>
+        </w:rPr>
+      </w:pPr>
+      <w:proofErr w:type="gramStart"/>
+      <w:r>
+        <w:rPr>
+          <w:rFonts w:ascii="Monaco" w:hAnsi="Monaco"/>
+          <w:color w:val="E6E1DC"/>
+          <w:sz w:val="18"/>
+          <w:szCs w:val="18"/>
+        </w:rPr>
+        <w:t>Insectivore  0.18116474</w:t>
+      </w:r>
+      <w:proofErr w:type="gramEnd"/>
+      <w:r>
+        <w:rPr>
+          <w:rFonts w:ascii="Monaco" w:hAnsi="Monaco"/>
+          <w:color w:val="E6E1DC"/>
+          <w:sz w:val="18"/>
+          <w:szCs w:val="18"/>
+        </w:rPr>
+        <w:t xml:space="preserve">      a</w:t>
+      </w:r>
+    </w:p>
+    <w:p>
+      <w:pPr>
+        <w:pStyle w:val="HTMLPreformatted"/>
+        <w:shd w:val="clear" w:color="auto" w:fill="161616"/>
+        <w:rPr>
+          <w:rFonts w:ascii="Monaco" w:hAnsi="Monaco"/>
+          <w:color w:val="E6E1DC"/>
+          <w:sz w:val="18"/>
+          <w:szCs w:val="18"/>
+        </w:rPr>
+      </w:pPr>
+      <w:r>
+        <w:rPr>
+          <w:rFonts w:ascii="Monaco" w:hAnsi="Monaco"/>
+          <w:color w:val="E6E1DC"/>
+          <w:sz w:val="18"/>
+          <w:szCs w:val="18"/>
+        </w:rPr>
+        <w:t>Bird         0.02539448      a</w:t>
+      </w:r>
+    </w:p>
+    <w:p>
+      <w:pPr>
+        <w:pStyle w:val="HTMLPreformatted"/>
+        <w:shd w:val="clear" w:color="auto" w:fill="161616"/>
+        <w:rPr>
+          <w:rFonts w:ascii="Monaco" w:hAnsi="Monaco"/>
+          <w:color w:val="E6E1DC"/>
+          <w:sz w:val="18"/>
+          <w:szCs w:val="18"/>
+        </w:rPr>
+      </w:pPr>
+      <w:r>
+        <w:rPr>
+          <w:rFonts w:ascii="Monaco" w:hAnsi="Monaco"/>
+          <w:color w:val="E6E1DC"/>
+          <w:sz w:val="18"/>
+          <w:szCs w:val="18"/>
+        </w:rPr>
+        <w:t>Frugivore   -0.50765301     ab</w:t>
+      </w:r>
+    </w:p>
+    <w:p>
+      <w:pPr>
+        <w:pStyle w:val="HTMLPreformatted"/>
+        <w:shd w:val="clear" w:color="auto" w:fill="161616"/>
+        <w:rPr>
+          <w:rFonts w:ascii="Monaco" w:hAnsi="Monaco"/>
+          <w:color w:val="E6E1DC"/>
+          <w:sz w:val="18"/>
+          <w:szCs w:val="18"/>
+        </w:rPr>
+      </w:pPr>
+      <w:r>
+        <w:rPr>
+          <w:rFonts w:ascii="Monaco" w:hAnsi="Monaco"/>
+          <w:color w:val="E6E1DC"/>
+          <w:sz w:val="18"/>
+          <w:szCs w:val="18"/>
+        </w:rPr>
+        <w:t>Ungulate    -0.88452570     ab</w:t>
+      </w:r>
+    </w:p>
+    <w:p>
+      <w:pPr>
+        <w:pStyle w:val="HTMLPreformatted"/>
+        <w:shd w:val="clear" w:color="auto" w:fill="161616"/>
+        <w:rPr>
+          <w:rFonts w:ascii="Monaco" w:hAnsi="Monaco"/>
+          <w:color w:val="E6E1DC"/>
+          <w:sz w:val="18"/>
+          <w:szCs w:val="18"/>
+        </w:rPr>
+      </w:pPr>
+      <w:r>
+        <w:rPr>
+          <w:rFonts w:ascii="Monaco" w:hAnsi="Monaco"/>
+          <w:color w:val="E6E1DC"/>
+          <w:sz w:val="18"/>
+          <w:szCs w:val="18"/>
+        </w:rPr>
+        <w:t>Carnivore   -1.06070662     ab</w:t>
+      </w:r>
+    </w:p>
+    <w:p>
+      <w:pPr>
+        <w:pStyle w:val="HTMLPreformatted"/>
+        <w:shd w:val="clear" w:color="auto" w:fill="161616"/>
+        <w:rPr>
+          <w:rFonts w:ascii="Monaco" w:hAnsi="Monaco"/>
+          <w:color w:val="E6E1DC"/>
+          <w:sz w:val="18"/>
+          <w:szCs w:val="18"/>
+        </w:rPr>
+      </w:pPr>
+    </w:p>
+    <w:p>
+      <w:pPr>
+        <w:pStyle w:val="HTMLPreformatted"/>
+        <w:shd w:val="clear" w:color="auto" w:fill="161616"/>
+        <w:rPr>
+          <w:rFonts w:ascii="Monaco" w:hAnsi="Monaco"/>
+          <w:color w:val="E6E1DC"/>
+          <w:sz w:val="18"/>
+          <w:szCs w:val="18"/>
+        </w:rPr>
+      </w:pPr>
+      <w:r>
+        <w:rPr>
+          <w:rFonts w:ascii="Monaco" w:hAnsi="Monaco"/>
+          <w:color w:val="E6E1DC"/>
+          <w:sz w:val="18"/>
+          <w:szCs w:val="18"/>
+        </w:rPr>
+        <w:t>$`Distance to Streams`</w:t>
+      </w:r>
+    </w:p>
+    <w:p>
+      <w:pPr>
+        <w:pStyle w:val="HTMLPreformatted"/>
+        <w:shd w:val="clear" w:color="auto" w:fill="161616"/>
+        <w:rPr>
+          <w:rFonts w:ascii="Monaco" w:hAnsi="Monaco"/>
+          <w:color w:val="E6E1DC"/>
+          <w:sz w:val="18"/>
+          <w:szCs w:val="18"/>
+        </w:rPr>
+      </w:pPr>
+    </w:p>
+    <w:p>
+      <w:pPr>
+        <w:pStyle w:val="HTMLPreformatted"/>
+        <w:shd w:val="clear" w:color="auto" w:fill="161616"/>
+        <w:rPr>
+          <w:rFonts w:ascii="Monaco" w:hAnsi="Monaco"/>
+          <w:color w:val="E6E1DC"/>
+          <w:sz w:val="18"/>
+          <w:szCs w:val="18"/>
+        </w:rPr>
+      </w:pPr>
+      <w:r>
+        <w:rPr>
+          <w:rFonts w:ascii="Monaco" w:hAnsi="Monaco"/>
+          <w:color w:val="E6E1DC"/>
+          <w:sz w:val="18"/>
+          <w:szCs w:val="18"/>
+        </w:rPr>
+        <w:t>$groups</w:t>
+      </w:r>
+    </w:p>
+    <w:p>
+      <w:pPr>
+        <w:pStyle w:val="HTMLPreformatted"/>
+        <w:shd w:val="clear" w:color="auto" w:fill="161616"/>
+        <w:rPr>
+          <w:rFonts w:ascii="Monaco" w:hAnsi="Monaco"/>
+          <w:color w:val="E6E1DC"/>
+          <w:sz w:val="18"/>
+          <w:szCs w:val="18"/>
+        </w:rPr>
+      </w:pPr>
+      <w:r>
+        <w:rPr>
+          <w:rFonts w:ascii="Monaco" w:hAnsi="Monaco"/>
+          <w:color w:val="E6E1DC"/>
+          <w:sz w:val="18"/>
+          <w:szCs w:val="18"/>
+        </w:rPr>
+        <w:t xml:space="preserve">                 effect groups</w:t>
+      </w:r>
+    </w:p>
+    <w:p>
+      <w:pPr>
+        <w:pStyle w:val="HTMLPreformatted"/>
+        <w:shd w:val="clear" w:color="auto" w:fill="161616"/>
+        <w:rPr>
+          <w:rFonts w:ascii="Monaco" w:hAnsi="Monaco"/>
+          <w:color w:val="E6E1DC"/>
+          <w:sz w:val="18"/>
+          <w:szCs w:val="18"/>
+        </w:rPr>
+      </w:pPr>
+      <w:r>
+        <w:rPr>
+          <w:rFonts w:ascii="Monaco" w:hAnsi="Monaco"/>
+          <w:color w:val="E6E1DC"/>
+          <w:sz w:val="18"/>
+          <w:szCs w:val="18"/>
+        </w:rPr>
+        <w:t>Ungulate     0.06543364      a</w:t>
+      </w:r>
+    </w:p>
+    <w:p>
+      <w:pPr>
+        <w:pStyle w:val="HTMLPreformatted"/>
+        <w:shd w:val="clear" w:color="auto" w:fill="161616"/>
+        <w:rPr>
+          <w:rFonts w:ascii="Monaco" w:hAnsi="Monaco"/>
+          <w:color w:val="E6E1DC"/>
+          <w:sz w:val="18"/>
+          <w:szCs w:val="18"/>
+        </w:rPr>
+      </w:pPr>
+      <w:r>
+        <w:rPr>
+          <w:rFonts w:ascii="Monaco" w:hAnsi="Monaco"/>
+          <w:color w:val="E6E1DC"/>
+          <w:sz w:val="18"/>
+          <w:szCs w:val="18"/>
+        </w:rPr>
+        <w:t>Insectivore -0.02704053      a</w:t>
+      </w:r>
+    </w:p>
+    <w:p>
+      <w:pPr>
+        <w:pStyle w:val="HTMLPreformatted"/>
+        <w:shd w:val="clear" w:color="auto" w:fill="161616"/>
+        <w:rPr>
+          <w:rFonts w:ascii="Monaco" w:hAnsi="Monaco"/>
+          <w:color w:val="E6E1DC"/>
+          <w:sz w:val="18"/>
+          <w:szCs w:val="18"/>
+        </w:rPr>
+      </w:pPr>
+      <w:r>
+        <w:rPr>
+          <w:rFonts w:ascii="Monaco" w:hAnsi="Monaco"/>
+          <w:color w:val="E6E1DC"/>
+          <w:sz w:val="18"/>
+          <w:szCs w:val="18"/>
+        </w:rPr>
+        <w:t>Carnivore   -0.19599900      a</w:t>
+      </w:r>
+    </w:p>
+    <w:p>
+      <w:pPr>
+        <w:pStyle w:val="HTMLPreformatted"/>
+        <w:shd w:val="clear" w:color="auto" w:fill="161616"/>
+        <w:rPr>
+          <w:rFonts w:ascii="Monaco" w:hAnsi="Monaco"/>
+          <w:color w:val="E6E1DC"/>
+          <w:sz w:val="18"/>
+          <w:szCs w:val="18"/>
+        </w:rPr>
+      </w:pPr>
+      <w:r>
+        <w:rPr>
+          <w:rFonts w:ascii="Monaco" w:hAnsi="Monaco"/>
+          <w:color w:val="E6E1DC"/>
+          <w:sz w:val="18"/>
+          <w:szCs w:val="18"/>
+        </w:rPr>
+        <w:t>Frugivore   -0.26318387      a</w:t>
+      </w:r>
+    </w:p>
+    <w:p>
+      <w:pPr>
+        <w:pStyle w:val="HTMLPreformatted"/>
+        <w:shd w:val="clear" w:color="auto" w:fill="161616"/>
+        <w:rPr>
+          <w:rFonts w:ascii="Monaco" w:hAnsi="Monaco"/>
+          <w:color w:val="E6E1DC"/>
+          <w:sz w:val="18"/>
+          <w:szCs w:val="18"/>
+        </w:rPr>
+      </w:pPr>
+      <w:r>
+        <w:rPr>
+          <w:rFonts w:ascii="Monaco" w:hAnsi="Monaco"/>
+          <w:color w:val="E6E1DC"/>
+          <w:sz w:val="18"/>
+          <w:szCs w:val="18"/>
+        </w:rPr>
+        <w:t>Bird        -0.37089793      a</w:t>
+      </w:r>
+    </w:p>
+    <w:p>
+      <w:pPr>
+        <w:pStyle w:val="HTMLPreformatted"/>
+        <w:shd w:val="clear" w:color="auto" w:fill="161616"/>
+        <w:rPr>
+          <w:rFonts w:ascii="Monaco" w:hAnsi="Monaco"/>
+          <w:color w:val="E6E1DC"/>
+          <w:sz w:val="18"/>
+          <w:szCs w:val="18"/>
+        </w:rPr>
+      </w:pPr>
+      <w:proofErr w:type="gramStart"/>
+      <w:r>
+        <w:rPr>
+          <w:rFonts w:ascii="Monaco" w:hAnsi="Monaco"/>
+          <w:color w:val="E6E1DC"/>
+          <w:sz w:val="18"/>
+          <w:szCs w:val="18"/>
+        </w:rPr>
+        <w:t>Generalist  -</w:t>
+      </w:r>
+      <w:proofErr w:type="gramEnd"/>
+      <w:r>
+        <w:rPr>
+          <w:rFonts w:ascii="Monaco" w:hAnsi="Monaco"/>
+          <w:color w:val="E6E1DC"/>
+          <w:sz w:val="18"/>
+          <w:szCs w:val="18"/>
+        </w:rPr>
+        <w:t>0.41385421      a</w:t>
+      </w:r>
+    </w:p>
+    <w:p>
+      <w:pPr>
+        <w:pStyle w:val="HTMLPreformatted"/>
+        <w:shd w:val="clear" w:color="auto" w:fill="161616"/>
+        <w:rPr>
+          <w:rFonts w:ascii="Monaco" w:hAnsi="Monaco"/>
+          <w:color w:val="E6E1DC"/>
+          <w:sz w:val="18"/>
+          <w:szCs w:val="18"/>
+        </w:rPr>
+      </w:pPr>
+    </w:p>
+    <w:p>
+      <w:pPr>
+        <w:pStyle w:val="HTMLPreformatted"/>
+        <w:shd w:val="clear" w:color="auto" w:fill="161616"/>
+        <w:rPr>
+          <w:rFonts w:ascii="Monaco" w:hAnsi="Monaco"/>
+          <w:color w:val="E6E1DC"/>
+          <w:sz w:val="18"/>
+          <w:szCs w:val="18"/>
+        </w:rPr>
+      </w:pPr>
+    </w:p>
+    <w:p>
+      <w:pPr>
+        <w:pStyle w:val="HTMLPreformatted"/>
+        <w:shd w:val="clear" w:color="auto" w:fill="161616"/>
+        <w:rPr>
+          <w:rFonts w:ascii="Monaco" w:hAnsi="Monaco"/>
+          <w:color w:val="E6E1DC"/>
+          <w:sz w:val="18"/>
+          <w:szCs w:val="18"/>
+        </w:rPr>
+      </w:pPr>
+      <w:r>
+        <w:rPr>
+          <w:rFonts w:ascii="Monaco" w:hAnsi="Monaco"/>
+          <w:color w:val="E6E1DC"/>
+          <w:sz w:val="18"/>
+          <w:szCs w:val="18"/>
+        </w:rPr>
+        <w:t>$NDVI</w:t>
+      </w:r>
+    </w:p>
+    <w:p>
+      <w:pPr>
+        <w:pStyle w:val="HTMLPreformatted"/>
+        <w:shd w:val="clear" w:color="auto" w:fill="161616"/>
+        <w:rPr>
+          <w:rFonts w:ascii="Monaco" w:hAnsi="Monaco"/>
+          <w:color w:val="E6E1DC"/>
+          <w:sz w:val="18"/>
+          <w:szCs w:val="18"/>
+        </w:rPr>
+      </w:pPr>
+    </w:p>
+    <w:p>
+      <w:pPr>
+        <w:pStyle w:val="HTMLPreformatted"/>
+        <w:shd w:val="clear" w:color="auto" w:fill="161616"/>
+        <w:rPr>
+          <w:rFonts w:ascii="Monaco" w:hAnsi="Monaco"/>
+          <w:color w:val="E6E1DC"/>
+          <w:sz w:val="18"/>
+          <w:szCs w:val="18"/>
+        </w:rPr>
+      </w:pPr>
+      <w:r>
+        <w:rPr>
+          <w:rFonts w:ascii="Monaco" w:hAnsi="Monaco"/>
+          <w:color w:val="E6E1DC"/>
+          <w:sz w:val="18"/>
+          <w:szCs w:val="18"/>
+        </w:rPr>
+        <w:t>$groups</w:t>
+      </w:r>
+    </w:p>
+    <w:p>
+      <w:pPr>
+        <w:pStyle w:val="HTMLPreformatted"/>
+        <w:shd w:val="clear" w:color="auto" w:fill="161616"/>
+        <w:rPr>
+          <w:rFonts w:ascii="Monaco" w:hAnsi="Monaco"/>
+          <w:color w:val="E6E1DC"/>
+          <w:sz w:val="18"/>
+          <w:szCs w:val="18"/>
+        </w:rPr>
+      </w:pPr>
+      <w:r>
+        <w:rPr>
+          <w:rFonts w:ascii="Monaco" w:hAnsi="Monaco"/>
+          <w:color w:val="E6E1DC"/>
+          <w:sz w:val="18"/>
+          <w:szCs w:val="18"/>
+        </w:rPr>
+        <w:t xml:space="preserve">                 effect groups</w:t>
+      </w:r>
+    </w:p>
+    <w:p>
+      <w:pPr>
+        <w:pStyle w:val="HTMLPreformatted"/>
+        <w:shd w:val="clear" w:color="auto" w:fill="161616"/>
+        <w:rPr>
+          <w:rFonts w:ascii="Monaco" w:hAnsi="Monaco"/>
+          <w:color w:val="E6E1DC"/>
+          <w:sz w:val="18"/>
+          <w:szCs w:val="18"/>
+        </w:rPr>
+      </w:pPr>
+      <w:r>
+        <w:rPr>
+          <w:rFonts w:ascii="Monaco" w:hAnsi="Monaco"/>
+          <w:color w:val="E6E1DC"/>
+          <w:sz w:val="18"/>
+          <w:szCs w:val="18"/>
+        </w:rPr>
         <w:t>Frugivore    0.02242861      a</w:t>
       </w:r>
     </w:p>
@@ -2297,6 +2486,7 @@
           <w:sz w:val="18"/>
           <w:szCs w:val="18"/>
         </w:rPr>
+        <w:lastRenderedPageBreak/>
         <w:t>Generalist  -</w:t>
       </w:r>
       <w:proofErr w:type="gramEnd"/>
@@ -2555,6 +2745,127 @@
     </w:sectPr>
   </w:body>
 </w:document>
+</file>
+
+<file path=word/numbering.xml><?xml version="1.0" encoding="utf-8"?>
+<w:numbering xmlns:wpc="http://schemas.microsoft.com/office/word/2010/wordprocessingCanvas" xmlns:cx="http://schemas.microsoft.com/office/drawing/2014/chartex" xmlns:cx1="http://schemas.microsoft.com/office/drawing/2015/9/8/chartex" xmlns:cx2="http://schemas.microsoft.com/office/drawing/2015/10/21/chartex" xmlns:cx3="http://schemas.microsoft.com/office/drawing/2016/5/9/chartex" xmlns:cx4="http://schemas.microsoft.com/office/drawing/2016/5/10/chartex" xmlns:cx5="http://schemas.microsoft.com/office/drawing/2016/5/11/chartex" xmlns:cx6="http://schemas.microsoft.com/office/drawing/2016/5/12/chartex" xmlns:cx7="http://schemas.microsoft.com/office/drawing/2016/5/13/chartex" xmlns:cx8="http://schemas.microsoft.com/office/drawing/2016/5/14/chartex" xmlns:mc="http://schemas.openxmlformats.org/markup-compatibility/2006" xmlns:aink="http://schemas.microsoft.com/office/drawing/2016/ink" xmlns:am3d="http://schemas.microsoft.com/office/drawing/2017/model3d" xmlns:o="urn:schemas-microsoft-com:office:office" xmlns:oel="http://schemas.microsoft.com/office/2019/extlst" xmlns:r="http://schemas.openxmlformats.org/officeDocument/2006/relationships" xmlns:m="http://schemas.openxmlformats.org/officeDocument/2006/math" xmlns:v="urn:schemas-microsoft-com:vml" xmlns:wp14="http://schemas.microsoft.com/office/word/2010/wordprocessingDrawing" xmlns:wp="http://schemas.openxmlformats.org/drawingml/2006/wordprocessingDrawing" xmlns:w10="urn:schemas-microsoft-com:office:word" xmlns:w="http://schemas.openxmlformats.org/wordprocessingml/2006/main" xmlns:w14="http://schemas.microsoft.com/office/word/2010/wordml" xmlns:w15="http://schemas.microsoft.com/office/word/2012/wordml" xmlns:w16cex="http://schemas.microsoft.com/office/word/2018/wordml/cex" xmlns:w16cid="http://schemas.microsoft.com/office/word/2016/wordml/cid" xmlns:w16="http://schemas.microsoft.com/office/word/2018/wordml" xmlns:w16sdtdh="http://schemas.microsoft.com/office/word/2020/wordml/sdtdatahash" xmlns:w16se="http://schemas.microsoft.com/office/word/2015/wordml/symex" xmlns:wpg="http://schemas.microsoft.com/office/word/2010/wordprocessingGroup" xmlns:wpi="http://schemas.microsoft.com/office/word/2010/wordprocessingInk" xmlns:wne="http://schemas.microsoft.com/office/word/2006/wordml" xmlns:wps="http://schemas.microsoft.com/office/word/2010/wordprocessingShape" mc:Ignorable="w14 w15 w16se w16cid w16 w16cex w16sdtdh wp14">
+  <w:abstractNum w:abstractNumId="0" w15:restartNumberingAfterBreak="0">
+    <w:nsid w:val="00C65F3D"/>
+    <w:multiLevelType w:val="hybridMultilevel"/>
+    <w:tmpl w:val="C542FF56"/>
+    <w:lvl w:ilvl="0" w:tplc="04090001">
+      <w:start w:val="1"/>
+      <w:numFmt w:val="bullet"/>
+      <w:lvlText w:val=""/>
+      <w:lvlJc w:val="left"/>
+      <w:pPr>
+        <w:ind w:left="720" w:hanging="360"/>
+      </w:pPr>
+      <w:rPr>
+        <w:rFonts w:ascii="Symbol" w:hAnsi="Symbol" w:hint="default"/>
+      </w:rPr>
+    </w:lvl>
+    <w:lvl w:ilvl="1" w:tplc="04090003">
+      <w:start w:val="1"/>
+      <w:numFmt w:val="bullet"/>
+      <w:lvlText w:val="o"/>
+      <w:lvlJc w:val="left"/>
+      <w:pPr>
+        <w:ind w:left="1440" w:hanging="360"/>
+      </w:pPr>
+      <w:rPr>
+        <w:rFonts w:ascii="Courier New" w:hAnsi="Courier New" w:cs="Courier New" w:hint="default"/>
+      </w:rPr>
+    </w:lvl>
+    <w:lvl w:ilvl="2" w:tplc="04090005" w:tentative="1">
+      <w:start w:val="1"/>
+      <w:numFmt w:val="bullet"/>
+      <w:lvlText w:val=""/>
+      <w:lvlJc w:val="left"/>
+      <w:pPr>
+        <w:ind w:left="2160" w:hanging="360"/>
+      </w:pPr>
+      <w:rPr>
+        <w:rFonts w:ascii="Wingdings" w:hAnsi="Wingdings" w:hint="default"/>
+      </w:rPr>
+    </w:lvl>
+    <w:lvl w:ilvl="3" w:tplc="04090001" w:tentative="1">
+      <w:start w:val="1"/>
+      <w:numFmt w:val="bullet"/>
+      <w:lvlText w:val=""/>
+      <w:lvlJc w:val="left"/>
+      <w:pPr>
+        <w:ind w:left="2880" w:hanging="360"/>
+      </w:pPr>
+      <w:rPr>
+        <w:rFonts w:ascii="Symbol" w:hAnsi="Symbol" w:hint="default"/>
+      </w:rPr>
+    </w:lvl>
+    <w:lvl w:ilvl="4" w:tplc="04090003" w:tentative="1">
+      <w:start w:val="1"/>
+      <w:numFmt w:val="bullet"/>
+      <w:lvlText w:val="o"/>
+      <w:lvlJc w:val="left"/>
+      <w:pPr>
+        <w:ind w:left="3600" w:hanging="360"/>
+      </w:pPr>
+      <w:rPr>
+        <w:rFonts w:ascii="Courier New" w:hAnsi="Courier New" w:cs="Courier New" w:hint="default"/>
+      </w:rPr>
+    </w:lvl>
+    <w:lvl w:ilvl="5" w:tplc="04090005" w:tentative="1">
+      <w:start w:val="1"/>
+      <w:numFmt w:val="bullet"/>
+      <w:lvlText w:val=""/>
+      <w:lvlJc w:val="left"/>
+      <w:pPr>
+        <w:ind w:left="4320" w:hanging="360"/>
+      </w:pPr>
+      <w:rPr>
+        <w:rFonts w:ascii="Wingdings" w:hAnsi="Wingdings" w:hint="default"/>
+      </w:rPr>
+    </w:lvl>
+    <w:lvl w:ilvl="6" w:tplc="04090001" w:tentative="1">
+      <w:start w:val="1"/>
+      <w:numFmt w:val="bullet"/>
+      <w:lvlText w:val=""/>
+      <w:lvlJc w:val="left"/>
+      <w:pPr>
+        <w:ind w:left="5040" w:hanging="360"/>
+      </w:pPr>
+      <w:rPr>
+        <w:rFonts w:ascii="Symbol" w:hAnsi="Symbol" w:hint="default"/>
+      </w:rPr>
+    </w:lvl>
+    <w:lvl w:ilvl="7" w:tplc="04090003" w:tentative="1">
+      <w:start w:val="1"/>
+      <w:numFmt w:val="bullet"/>
+      <w:lvlText w:val="o"/>
+      <w:lvlJc w:val="left"/>
+      <w:pPr>
+        <w:ind w:left="5760" w:hanging="360"/>
+      </w:pPr>
+      <w:rPr>
+        <w:rFonts w:ascii="Courier New" w:hAnsi="Courier New" w:cs="Courier New" w:hint="default"/>
+      </w:rPr>
+    </w:lvl>
+    <w:lvl w:ilvl="8" w:tplc="04090005" w:tentative="1">
+      <w:start w:val="1"/>
+      <w:numFmt w:val="bullet"/>
+      <w:lvlText w:val=""/>
+      <w:lvlJc w:val="left"/>
+      <w:pPr>
+        <w:ind w:left="6480" w:hanging="360"/>
+      </w:pPr>
+      <w:rPr>
+        <w:rFonts w:ascii="Wingdings" w:hAnsi="Wingdings" w:hint="default"/>
+      </w:rPr>
+    </w:lvl>
+  </w:abstractNum>
+  <w:num w:numId="1" w16cid:durableId="879242325">
+    <w:abstractNumId w:val="0"/>
+  </w:num>
+</w:numbering>
 </file>
 
 <file path=word/styles.xml><?xml version="1.0" encoding="utf-8"?>
@@ -3030,6 +3341,17 @@
       <w14:ligatures w14:val="none"/>
     </w:rPr>
   </w:style>
+  <w:style w:type="paragraph" w:styleId="ListParagraph">
+    <w:name w:val="List Paragraph"/>
+    <w:basedOn w:val="Normal"/>
+    <w:uiPriority w:val="34"/>
+    <w:qFormat/>
+    <w:rsid w:val="003E4609"/>
+    <w:pPr>
+      <w:ind w:left="720"/>
+      <w:contextualSpacing/>
+    </w:pPr>
+  </w:style>
 </w:styles>
 </file>
 

</xml_diff>

<commit_message>
testing other way - unsure how the paper did it ??
</commit_message>
<xml_diff>
--- a/GroupingResults.docx
+++ b/GroupingResults.docx
@@ -2722,6 +2722,772 @@
           <w:szCs w:val="18"/>
         </w:rPr>
         <w:t>Insectivore 1.694697      a</w:t>
+      </w:r>
+    </w:p>
+    <w:p>
+      <w:pPr>
+        <w:pStyle w:val="HTMLPreformatted"/>
+        <w:shd w:val="clear" w:color="auto" w:fill="161616"/>
+        <w:rPr>
+          <w:rFonts w:ascii="Monaco" w:hAnsi="Monaco"/>
+          <w:color w:val="E6E1DC"/>
+          <w:sz w:val="18"/>
+          <w:szCs w:val="18"/>
+        </w:rPr>
+      </w:pPr>
+    </w:p>
+    <w:p/>
+    <w:p/>
+    <w:p/>
+    <w:p/>
+    <w:p/>
+    <w:p/>
+    <w:p/>
+    <w:p/>
+    <w:p/>
+    <w:p/>
+    <w:p/>
+    <w:p/>
+    <w:p/>
+    <w:p/>
+    <w:p/>
+    <w:p/>
+    <w:p/>
+    <w:p/>
+    <w:p/>
+    <w:p/>
+    <w:p/>
+    <w:p/>
+    <w:p/>
+    <w:p/>
+    <w:p/>
+    <w:p/>
+    <w:p/>
+    <w:p/>
+    <w:p/>
+    <w:p/>
+    <w:p/>
+    <w:p/>
+    <w:p/>
+    <w:p>
+      <w:r>
+        <w:lastRenderedPageBreak/>
+        <w:t xml:space="preserve">OTHER WAY POSSIBLY THE RIGHT WAY </w:t>
+      </w:r>
+    </w:p>
+    <w:p>
+      <w:r>
+        <w:t>Group</w:t>
+      </w:r>
+      <w:r>
+        <w:t xml:space="preserve">ing by guild too small sample size for certain categories </w:t>
+      </w:r>
+    </w:p>
+    <w:p/>
+    <w:p>
+      <w:r>
+        <w:t xml:space="preserve">Insights: </w:t>
+      </w:r>
+    </w:p>
+    <w:p>
+      <w:pPr>
+        <w:pStyle w:val="ListParagraph"/>
+        <w:numPr>
+          <w:ilvl w:val="0"/>
+          <w:numId w:val="2"/>
+        </w:numPr>
+      </w:pPr>
+      <w:r>
+        <w:t>Mammals</w:t>
+      </w:r>
+    </w:p>
+    <w:p>
+      <w:pPr>
+        <w:pStyle w:val="ListParagraph"/>
+        <w:numPr>
+          <w:ilvl w:val="1"/>
+          <w:numId w:val="2"/>
+        </w:numPr>
+      </w:pPr>
+      <w:r>
+        <w:t xml:space="preserve">Positive relationship to season and logging – logging close to zero </w:t>
+      </w:r>
+    </w:p>
+    <w:p>
+      <w:pPr>
+        <w:pStyle w:val="ListParagraph"/>
+        <w:numPr>
+          <w:ilvl w:val="1"/>
+          <w:numId w:val="2"/>
+        </w:numPr>
+      </w:pPr>
+      <w:r>
+        <w:t>Closer to roads, close to zero</w:t>
+      </w:r>
+    </w:p>
+    <w:p>
+      <w:pPr>
+        <w:pStyle w:val="ListParagraph"/>
+        <w:numPr>
+          <w:ilvl w:val="1"/>
+          <w:numId w:val="2"/>
+        </w:numPr>
+      </w:pPr>
+      <w:r>
+        <w:t xml:space="preserve">Closer to streams </w:t>
+      </w:r>
+    </w:p>
+    <w:p>
+      <w:pPr>
+        <w:pStyle w:val="ListParagraph"/>
+        <w:numPr>
+          <w:ilvl w:val="1"/>
+          <w:numId w:val="2"/>
+        </w:numPr>
+      </w:pPr>
+      <w:r>
+        <w:t xml:space="preserve">Far from natural disturbance </w:t>
+      </w:r>
+    </w:p>
+    <w:p>
+      <w:pPr>
+        <w:pStyle w:val="ListParagraph"/>
+        <w:numPr>
+          <w:ilvl w:val="1"/>
+          <w:numId w:val="2"/>
+        </w:numPr>
+      </w:pPr>
+      <w:r>
+        <w:t xml:space="preserve">Less mean biomass </w:t>
+      </w:r>
+    </w:p>
+    <w:p>
+      <w:pPr>
+        <w:pStyle w:val="ListParagraph"/>
+        <w:numPr>
+          <w:ilvl w:val="1"/>
+          <w:numId w:val="2"/>
+        </w:numPr>
+      </w:pPr>
+      <w:r>
+        <w:t>Less NDVI</w:t>
+      </w:r>
+    </w:p>
+    <w:p>
+      <w:pPr>
+        <w:pStyle w:val="ListParagraph"/>
+        <w:numPr>
+          <w:ilvl w:val="0"/>
+          <w:numId w:val="2"/>
+        </w:numPr>
+      </w:pPr>
+      <w:r>
+        <w:t xml:space="preserve">Birds </w:t>
+      </w:r>
+    </w:p>
+    <w:p>
+      <w:pPr>
+        <w:pStyle w:val="ListParagraph"/>
+        <w:numPr>
+          <w:ilvl w:val="0"/>
+          <w:numId w:val="2"/>
+        </w:numPr>
+      </w:pPr>
+      <w:r>
+        <w:t>????</w:t>
+      </w:r>
+    </w:p>
+    <w:p/>
+    <w:p>
+      <w:pPr>
+        <w:pStyle w:val="HTMLPreformatted"/>
+        <w:shd w:val="clear" w:color="auto" w:fill="161616"/>
+        <w:rPr>
+          <w:rFonts w:ascii="Monaco" w:hAnsi="Monaco"/>
+          <w:color w:val="E6E1DC"/>
+          <w:sz w:val="18"/>
+          <w:szCs w:val="18"/>
+        </w:rPr>
+      </w:pPr>
+      <w:r>
+        <w:rPr>
+          <w:rFonts w:ascii="Monaco" w:hAnsi="Monaco"/>
+          <w:color w:val="E6E1DC"/>
+          <w:sz w:val="18"/>
+          <w:szCs w:val="18"/>
+        </w:rPr>
+        <w:t>$Mammal</w:t>
+      </w:r>
+    </w:p>
+    <w:p>
+      <w:pPr>
+        <w:pStyle w:val="HTMLPreformatted"/>
+        <w:shd w:val="clear" w:color="auto" w:fill="161616"/>
+        <w:rPr>
+          <w:rFonts w:ascii="Monaco" w:hAnsi="Monaco"/>
+          <w:color w:val="E6E1DC"/>
+          <w:sz w:val="18"/>
+          <w:szCs w:val="18"/>
+        </w:rPr>
+      </w:pPr>
+      <w:r>
+        <w:rPr>
+          <w:rFonts w:ascii="Monaco" w:hAnsi="Monaco"/>
+          <w:color w:val="E6E1DC"/>
+          <w:sz w:val="18"/>
+          <w:szCs w:val="18"/>
+        </w:rPr>
+        <w:t>$groups</w:t>
+      </w:r>
+    </w:p>
+    <w:p>
+      <w:pPr>
+        <w:pStyle w:val="HTMLPreformatted"/>
+        <w:shd w:val="clear" w:color="auto" w:fill="161616"/>
+        <w:rPr>
+          <w:rFonts w:ascii="Monaco" w:hAnsi="Monaco"/>
+          <w:color w:val="E6E1DC"/>
+          <w:sz w:val="18"/>
+          <w:szCs w:val="18"/>
+        </w:rPr>
+      </w:pPr>
+      <w:r>
+        <w:rPr>
+          <w:rFonts w:ascii="Monaco" w:hAnsi="Monaco"/>
+          <w:color w:val="E6E1DC"/>
+          <w:sz w:val="18"/>
+          <w:szCs w:val="18"/>
+        </w:rPr>
+        <w:t xml:space="preserve">                           effect groups</w:t>
+      </w:r>
+    </w:p>
+    <w:p>
+      <w:pPr>
+        <w:pStyle w:val="HTMLPreformatted"/>
+        <w:shd w:val="clear" w:color="auto" w:fill="161616"/>
+        <w:rPr>
+          <w:rFonts w:ascii="Monaco" w:hAnsi="Monaco"/>
+          <w:color w:val="E6E1DC"/>
+          <w:sz w:val="18"/>
+          <w:szCs w:val="18"/>
+        </w:rPr>
+      </w:pPr>
+      <w:r>
+        <w:rPr>
+          <w:rFonts w:ascii="Monaco" w:hAnsi="Monaco"/>
+          <w:color w:val="E6E1DC"/>
+          <w:sz w:val="18"/>
+          <w:szCs w:val="18"/>
+        </w:rPr>
+        <w:t>Site                 3.1515795266      a</w:t>
+      </w:r>
+    </w:p>
+    <w:p>
+      <w:pPr>
+        <w:pStyle w:val="HTMLPreformatted"/>
+        <w:shd w:val="clear" w:color="auto" w:fill="161616"/>
+        <w:rPr>
+          <w:rFonts w:ascii="Monaco" w:hAnsi="Monaco"/>
+          <w:color w:val="E6E1DC"/>
+          <w:sz w:val="18"/>
+          <w:szCs w:val="18"/>
+        </w:rPr>
+      </w:pPr>
+      <w:r>
+        <w:rPr>
+          <w:rFonts w:ascii="Monaco" w:hAnsi="Monaco"/>
+          <w:color w:val="E6E1DC"/>
+          <w:sz w:val="18"/>
+          <w:szCs w:val="18"/>
+        </w:rPr>
+        <w:t>Season               0.0855322339      b</w:t>
+      </w:r>
+    </w:p>
+    <w:p>
+      <w:pPr>
+        <w:pStyle w:val="HTMLPreformatted"/>
+        <w:shd w:val="clear" w:color="auto" w:fill="161616"/>
+        <w:rPr>
+          <w:rFonts w:ascii="Monaco" w:hAnsi="Monaco"/>
+          <w:color w:val="E6E1DC"/>
+          <w:sz w:val="18"/>
+          <w:szCs w:val="18"/>
+        </w:rPr>
+      </w:pPr>
+      <w:r>
+        <w:rPr>
+          <w:rFonts w:ascii="Monaco" w:hAnsi="Monaco"/>
+          <w:color w:val="E6E1DC"/>
+          <w:sz w:val="18"/>
+          <w:szCs w:val="18"/>
+        </w:rPr>
+        <w:t>Logging              0.0095456397      b</w:t>
+      </w:r>
+    </w:p>
+    <w:p>
+      <w:pPr>
+        <w:pStyle w:val="HTMLPreformatted"/>
+        <w:shd w:val="clear" w:color="auto" w:fill="161616"/>
+        <w:rPr>
+          <w:rFonts w:ascii="Monaco" w:hAnsi="Monaco"/>
+          <w:color w:val="E6E1DC"/>
+          <w:sz w:val="18"/>
+          <w:szCs w:val="18"/>
+        </w:rPr>
+      </w:pPr>
+      <w:r>
+        <w:rPr>
+          <w:rFonts w:ascii="Monaco" w:hAnsi="Monaco"/>
+          <w:color w:val="E6E1DC"/>
+          <w:sz w:val="18"/>
+          <w:szCs w:val="18"/>
+        </w:rPr>
+        <w:t>Distance to Roads   -0.0008684939      b</w:t>
+      </w:r>
+    </w:p>
+    <w:p>
+      <w:pPr>
+        <w:pStyle w:val="HTMLPreformatted"/>
+        <w:shd w:val="clear" w:color="auto" w:fill="161616"/>
+        <w:rPr>
+          <w:rFonts w:ascii="Monaco" w:hAnsi="Monaco"/>
+          <w:color w:val="E6E1DC"/>
+          <w:sz w:val="18"/>
+          <w:szCs w:val="18"/>
+        </w:rPr>
+      </w:pPr>
+      <w:r>
+        <w:rPr>
+          <w:rFonts w:ascii="Monaco" w:hAnsi="Monaco"/>
+          <w:color w:val="E6E1DC"/>
+          <w:sz w:val="18"/>
+          <w:szCs w:val="18"/>
+        </w:rPr>
+        <w:t>Distance to Streams -0.1353270853      b</w:t>
+      </w:r>
+    </w:p>
+    <w:p>
+      <w:pPr>
+        <w:pStyle w:val="HTMLPreformatted"/>
+        <w:shd w:val="clear" w:color="auto" w:fill="161616"/>
+        <w:rPr>
+          <w:rFonts w:ascii="Monaco" w:hAnsi="Monaco"/>
+          <w:color w:val="E6E1DC"/>
+          <w:sz w:val="18"/>
+          <w:szCs w:val="18"/>
+        </w:rPr>
+      </w:pPr>
+      <w:r>
+        <w:rPr>
+          <w:rFonts w:ascii="Monaco" w:hAnsi="Monaco"/>
+          <w:color w:val="E6E1DC"/>
+          <w:sz w:val="18"/>
+          <w:szCs w:val="18"/>
+        </w:rPr>
+        <w:t>Intercept           -0.2363756426      b</w:t>
+      </w:r>
+    </w:p>
+    <w:p>
+      <w:pPr>
+        <w:pStyle w:val="HTMLPreformatted"/>
+        <w:shd w:val="clear" w:color="auto" w:fill="161616"/>
+        <w:rPr>
+          <w:rFonts w:ascii="Monaco" w:hAnsi="Monaco"/>
+          <w:color w:val="E6E1DC"/>
+          <w:sz w:val="18"/>
+          <w:szCs w:val="18"/>
+        </w:rPr>
+      </w:pPr>
+      <w:r>
+        <w:rPr>
+          <w:rFonts w:ascii="Monaco" w:hAnsi="Monaco"/>
+          <w:color w:val="E6E1DC"/>
+          <w:sz w:val="18"/>
+          <w:szCs w:val="18"/>
+        </w:rPr>
+        <w:t>Natural Disturbance -0.4531003845      b</w:t>
+      </w:r>
+    </w:p>
+    <w:p>
+      <w:pPr>
+        <w:pStyle w:val="HTMLPreformatted"/>
+        <w:shd w:val="clear" w:color="auto" w:fill="161616"/>
+        <w:rPr>
+          <w:rFonts w:ascii="Monaco" w:hAnsi="Monaco"/>
+          <w:color w:val="E6E1DC"/>
+          <w:sz w:val="18"/>
+          <w:szCs w:val="18"/>
+        </w:rPr>
+      </w:pPr>
+      <w:r>
+        <w:rPr>
+          <w:rFonts w:ascii="Monaco" w:hAnsi="Monaco"/>
+          <w:color w:val="E6E1DC"/>
+          <w:sz w:val="18"/>
+          <w:szCs w:val="18"/>
+        </w:rPr>
+        <w:t>NDVI                -0.5854629663      b</w:t>
+      </w:r>
+    </w:p>
+    <w:p>
+      <w:pPr>
+        <w:pStyle w:val="HTMLPreformatted"/>
+        <w:shd w:val="clear" w:color="auto" w:fill="161616"/>
+        <w:rPr>
+          <w:rFonts w:ascii="Monaco" w:hAnsi="Monaco"/>
+          <w:color w:val="E6E1DC"/>
+          <w:sz w:val="18"/>
+          <w:szCs w:val="18"/>
+        </w:rPr>
+      </w:pPr>
+      <w:r>
+        <w:rPr>
+          <w:rFonts w:ascii="Monaco" w:hAnsi="Monaco"/>
+          <w:color w:val="E6E1DC"/>
+          <w:sz w:val="18"/>
+          <w:szCs w:val="18"/>
+        </w:rPr>
+        <w:t>Mean Biomass        -0.7206818427      b</w:t>
+      </w:r>
+    </w:p>
+    <w:p>
+      <w:pPr>
+        <w:pStyle w:val="HTMLPreformatted"/>
+        <w:shd w:val="clear" w:color="auto" w:fill="161616"/>
+        <w:rPr>
+          <w:rFonts w:ascii="Monaco" w:hAnsi="Monaco"/>
+          <w:color w:val="E6E1DC"/>
+          <w:sz w:val="18"/>
+          <w:szCs w:val="18"/>
+        </w:rPr>
+      </w:pPr>
+    </w:p>
+    <w:p>
+      <w:pPr>
+        <w:pStyle w:val="HTMLPreformatted"/>
+        <w:shd w:val="clear" w:color="auto" w:fill="161616"/>
+        <w:rPr>
+          <w:rFonts w:ascii="Monaco" w:hAnsi="Monaco"/>
+          <w:color w:val="E6E1DC"/>
+          <w:sz w:val="18"/>
+          <w:szCs w:val="18"/>
+        </w:rPr>
+      </w:pPr>
+    </w:p>
+    <w:p>
+      <w:pPr>
+        <w:pStyle w:val="HTMLPreformatted"/>
+        <w:shd w:val="clear" w:color="auto" w:fill="161616"/>
+        <w:rPr>
+          <w:rFonts w:ascii="Monaco" w:hAnsi="Monaco"/>
+          <w:color w:val="E6E1DC"/>
+          <w:sz w:val="18"/>
+          <w:szCs w:val="18"/>
+        </w:rPr>
+      </w:pPr>
+      <w:r>
+        <w:rPr>
+          <w:rFonts w:ascii="Monaco" w:hAnsi="Monaco"/>
+          <w:color w:val="E6E1DC"/>
+          <w:sz w:val="18"/>
+          <w:szCs w:val="18"/>
+        </w:rPr>
+        <w:t>$Bird</w:t>
+      </w:r>
+    </w:p>
+    <w:p>
+      <w:pPr>
+        <w:pStyle w:val="HTMLPreformatted"/>
+        <w:shd w:val="clear" w:color="auto" w:fill="161616"/>
+        <w:rPr>
+          <w:rFonts w:ascii="Monaco" w:hAnsi="Monaco"/>
+          <w:color w:val="E6E1DC"/>
+          <w:sz w:val="18"/>
+          <w:szCs w:val="18"/>
+        </w:rPr>
+      </w:pPr>
+      <w:r>
+        <w:rPr>
+          <w:rFonts w:ascii="Monaco" w:hAnsi="Monaco"/>
+          <w:color w:val="E6E1DC"/>
+          <w:sz w:val="18"/>
+          <w:szCs w:val="18"/>
+        </w:rPr>
+        <w:t>$groups</w:t>
+      </w:r>
+    </w:p>
+    <w:p>
+      <w:pPr>
+        <w:pStyle w:val="HTMLPreformatted"/>
+        <w:shd w:val="clear" w:color="auto" w:fill="161616"/>
+        <w:rPr>
+          <w:rFonts w:ascii="Monaco" w:hAnsi="Monaco"/>
+          <w:color w:val="E6E1DC"/>
+          <w:sz w:val="18"/>
+          <w:szCs w:val="18"/>
+        </w:rPr>
+      </w:pPr>
+      <w:r>
+        <w:rPr>
+          <w:rFonts w:ascii="Monaco" w:hAnsi="Monaco"/>
+          <w:color w:val="E6E1DC"/>
+          <w:sz w:val="18"/>
+          <w:szCs w:val="18"/>
+        </w:rPr>
+        <w:t xml:space="preserve">                         effect groups</w:t>
+      </w:r>
+    </w:p>
+    <w:p>
+      <w:pPr>
+        <w:pStyle w:val="HTMLPreformatted"/>
+        <w:shd w:val="clear" w:color="auto" w:fill="161616"/>
+        <w:rPr>
+          <w:rFonts w:ascii="Monaco" w:hAnsi="Monaco"/>
+          <w:color w:val="E6E1DC"/>
+          <w:sz w:val="18"/>
+          <w:szCs w:val="18"/>
+        </w:rPr>
+      </w:pPr>
+      <w:r>
+        <w:rPr>
+          <w:rFonts w:ascii="Monaco" w:hAnsi="Monaco"/>
+          <w:color w:val="E6E1DC"/>
+          <w:sz w:val="18"/>
+          <w:szCs w:val="18"/>
+        </w:rPr>
+        <w:t>Site                 2.23123500      a</w:t>
+      </w:r>
+    </w:p>
+    <w:p>
+      <w:pPr>
+        <w:pStyle w:val="HTMLPreformatted"/>
+        <w:shd w:val="clear" w:color="auto" w:fill="161616"/>
+        <w:rPr>
+          <w:rFonts w:ascii="Monaco" w:hAnsi="Monaco"/>
+          <w:color w:val="E6E1DC"/>
+          <w:sz w:val="18"/>
+          <w:szCs w:val="18"/>
+        </w:rPr>
+      </w:pPr>
+      <w:r>
+        <w:rPr>
+          <w:rFonts w:ascii="Monaco" w:hAnsi="Monaco"/>
+          <w:color w:val="E6E1DC"/>
+          <w:sz w:val="18"/>
+          <w:szCs w:val="18"/>
+        </w:rPr>
+        <w:t xml:space="preserve">Natural </w:t>
+      </w:r>
+      <w:proofErr w:type="gramStart"/>
+      <w:r>
+        <w:rPr>
+          <w:rFonts w:ascii="Monaco" w:hAnsi="Monaco"/>
+          <w:color w:val="E6E1DC"/>
+          <w:sz w:val="18"/>
+          <w:szCs w:val="18"/>
+        </w:rPr>
+        <w:t>Disturbance  0.30097141</w:t>
+      </w:r>
+      <w:proofErr w:type="gramEnd"/>
+      <w:r>
+        <w:rPr>
+          <w:rFonts w:ascii="Monaco" w:hAnsi="Monaco"/>
+          <w:color w:val="E6E1DC"/>
+          <w:sz w:val="18"/>
+          <w:szCs w:val="18"/>
+        </w:rPr>
+        <w:t xml:space="preserve">      b</w:t>
+      </w:r>
+    </w:p>
+    <w:p>
+      <w:pPr>
+        <w:pStyle w:val="HTMLPreformatted"/>
+        <w:shd w:val="clear" w:color="auto" w:fill="161616"/>
+        <w:rPr>
+          <w:rFonts w:ascii="Monaco" w:hAnsi="Monaco"/>
+          <w:color w:val="E6E1DC"/>
+          <w:sz w:val="18"/>
+          <w:szCs w:val="18"/>
+        </w:rPr>
+      </w:pPr>
+      <w:r>
+        <w:rPr>
+          <w:rFonts w:ascii="Monaco" w:hAnsi="Monaco"/>
+          <w:color w:val="E6E1DC"/>
+          <w:sz w:val="18"/>
+          <w:szCs w:val="18"/>
+        </w:rPr>
+        <w:t>Mean Biomass         0.02539448      b</w:t>
+      </w:r>
+    </w:p>
+    <w:p>
+      <w:pPr>
+        <w:pStyle w:val="HTMLPreformatted"/>
+        <w:shd w:val="clear" w:color="auto" w:fill="161616"/>
+        <w:rPr>
+          <w:rFonts w:ascii="Monaco" w:hAnsi="Monaco"/>
+          <w:color w:val="E6E1DC"/>
+          <w:sz w:val="18"/>
+          <w:szCs w:val="18"/>
+        </w:rPr>
+      </w:pPr>
+      <w:r>
+        <w:rPr>
+          <w:rFonts w:ascii="Monaco" w:hAnsi="Monaco"/>
+          <w:color w:val="E6E1DC"/>
+          <w:sz w:val="18"/>
+          <w:szCs w:val="18"/>
+        </w:rPr>
+        <w:t>Logging             -0.14047204      b</w:t>
+      </w:r>
+    </w:p>
+    <w:p>
+      <w:pPr>
+        <w:pStyle w:val="HTMLPreformatted"/>
+        <w:shd w:val="clear" w:color="auto" w:fill="161616"/>
+        <w:rPr>
+          <w:rFonts w:ascii="Monaco" w:hAnsi="Monaco"/>
+          <w:color w:val="E6E1DC"/>
+          <w:sz w:val="18"/>
+          <w:szCs w:val="18"/>
+        </w:rPr>
+      </w:pPr>
+      <w:r>
+        <w:rPr>
+          <w:rFonts w:ascii="Monaco" w:hAnsi="Monaco"/>
+          <w:color w:val="E6E1DC"/>
+          <w:sz w:val="18"/>
+          <w:szCs w:val="18"/>
+        </w:rPr>
+        <w:t xml:space="preserve">NDVI                -0.32905711     </w:t>
+      </w:r>
+      <w:proofErr w:type="spellStart"/>
+      <w:r>
+        <w:rPr>
+          <w:rFonts w:ascii="Monaco" w:hAnsi="Monaco"/>
+          <w:color w:val="E6E1DC"/>
+          <w:sz w:val="18"/>
+          <w:szCs w:val="18"/>
+        </w:rPr>
+        <w:t>bc</w:t>
+      </w:r>
+      <w:proofErr w:type="spellEnd"/>
+    </w:p>
+    <w:p>
+      <w:pPr>
+        <w:pStyle w:val="HTMLPreformatted"/>
+        <w:shd w:val="clear" w:color="auto" w:fill="161616"/>
+        <w:rPr>
+          <w:rFonts w:ascii="Monaco" w:hAnsi="Monaco"/>
+          <w:color w:val="E6E1DC"/>
+          <w:sz w:val="18"/>
+          <w:szCs w:val="18"/>
+        </w:rPr>
+      </w:pPr>
+      <w:r>
+        <w:rPr>
+          <w:rFonts w:ascii="Monaco" w:hAnsi="Monaco"/>
+          <w:color w:val="E6E1DC"/>
+          <w:sz w:val="18"/>
+          <w:szCs w:val="18"/>
+        </w:rPr>
+        <w:t xml:space="preserve">Distance to Roads   -0.36460549     </w:t>
+      </w:r>
+      <w:proofErr w:type="spellStart"/>
+      <w:r>
+        <w:rPr>
+          <w:rFonts w:ascii="Monaco" w:hAnsi="Monaco"/>
+          <w:color w:val="E6E1DC"/>
+          <w:sz w:val="18"/>
+          <w:szCs w:val="18"/>
+        </w:rPr>
+        <w:t>bc</w:t>
+      </w:r>
+      <w:proofErr w:type="spellEnd"/>
+    </w:p>
+    <w:p>
+      <w:pPr>
+        <w:pStyle w:val="HTMLPreformatted"/>
+        <w:shd w:val="clear" w:color="auto" w:fill="161616"/>
+        <w:rPr>
+          <w:rFonts w:ascii="Monaco" w:hAnsi="Monaco"/>
+          <w:color w:val="E6E1DC"/>
+          <w:sz w:val="18"/>
+          <w:szCs w:val="18"/>
+        </w:rPr>
+      </w:pPr>
+      <w:r>
+        <w:rPr>
+          <w:rFonts w:ascii="Monaco" w:hAnsi="Monaco"/>
+          <w:color w:val="E6E1DC"/>
+          <w:sz w:val="18"/>
+          <w:szCs w:val="18"/>
+        </w:rPr>
+        <w:t xml:space="preserve">Distance to Streams -0.37089793     </w:t>
+      </w:r>
+      <w:proofErr w:type="spellStart"/>
+      <w:r>
+        <w:rPr>
+          <w:rFonts w:ascii="Monaco" w:hAnsi="Monaco"/>
+          <w:color w:val="E6E1DC"/>
+          <w:sz w:val="18"/>
+          <w:szCs w:val="18"/>
+        </w:rPr>
+        <w:t>bc</w:t>
+      </w:r>
+      <w:proofErr w:type="spellEnd"/>
+    </w:p>
+    <w:p>
+      <w:pPr>
+        <w:pStyle w:val="HTMLPreformatted"/>
+        <w:shd w:val="clear" w:color="auto" w:fill="161616"/>
+        <w:rPr>
+          <w:rFonts w:ascii="Monaco" w:hAnsi="Monaco"/>
+          <w:color w:val="E6E1DC"/>
+          <w:sz w:val="18"/>
+          <w:szCs w:val="18"/>
+        </w:rPr>
+      </w:pPr>
+      <w:r>
+        <w:rPr>
+          <w:rFonts w:ascii="Monaco" w:hAnsi="Monaco"/>
+          <w:color w:val="E6E1DC"/>
+          <w:sz w:val="18"/>
+          <w:szCs w:val="18"/>
+        </w:rPr>
+        <w:t xml:space="preserve">Season              -0.37610478     </w:t>
+      </w:r>
+      <w:proofErr w:type="spellStart"/>
+      <w:r>
+        <w:rPr>
+          <w:rFonts w:ascii="Monaco" w:hAnsi="Monaco"/>
+          <w:color w:val="E6E1DC"/>
+          <w:sz w:val="18"/>
+          <w:szCs w:val="18"/>
+        </w:rPr>
+        <w:t>bc</w:t>
+      </w:r>
+      <w:proofErr w:type="spellEnd"/>
+    </w:p>
+    <w:p>
+      <w:pPr>
+        <w:pStyle w:val="HTMLPreformatted"/>
+        <w:shd w:val="clear" w:color="auto" w:fill="161616"/>
+        <w:rPr>
+          <w:rFonts w:ascii="Monaco" w:hAnsi="Monaco"/>
+          <w:color w:val="E6E1DC"/>
+          <w:sz w:val="18"/>
+          <w:szCs w:val="18"/>
+        </w:rPr>
+      </w:pPr>
+      <w:r>
+        <w:rPr>
+          <w:rFonts w:ascii="Monaco" w:hAnsi="Monaco"/>
+          <w:color w:val="E6E1DC"/>
+          <w:sz w:val="18"/>
+          <w:szCs w:val="18"/>
+        </w:rPr>
+        <w:t>Intercept           -2.16660894      c</w:t>
       </w:r>
     </w:p>
     <w:p>
@@ -2862,8 +3628,124 @@
       </w:rPr>
     </w:lvl>
   </w:abstractNum>
+  <w:abstractNum w:abstractNumId="1" w15:restartNumberingAfterBreak="0">
+    <w:nsid w:val="674A4B37"/>
+    <w:multiLevelType w:val="hybridMultilevel"/>
+    <w:tmpl w:val="7AA0F2D6"/>
+    <w:lvl w:ilvl="0" w:tplc="04090001">
+      <w:start w:val="1"/>
+      <w:numFmt w:val="bullet"/>
+      <w:lvlText w:val=""/>
+      <w:lvlJc w:val="left"/>
+      <w:pPr>
+        <w:ind w:left="720" w:hanging="360"/>
+      </w:pPr>
+      <w:rPr>
+        <w:rFonts w:ascii="Symbol" w:hAnsi="Symbol" w:hint="default"/>
+      </w:rPr>
+    </w:lvl>
+    <w:lvl w:ilvl="1" w:tplc="04090003">
+      <w:start w:val="1"/>
+      <w:numFmt w:val="bullet"/>
+      <w:lvlText w:val="o"/>
+      <w:lvlJc w:val="left"/>
+      <w:pPr>
+        <w:ind w:left="1440" w:hanging="360"/>
+      </w:pPr>
+      <w:rPr>
+        <w:rFonts w:ascii="Courier New" w:hAnsi="Courier New" w:cs="Courier New" w:hint="default"/>
+      </w:rPr>
+    </w:lvl>
+    <w:lvl w:ilvl="2" w:tplc="04090005" w:tentative="1">
+      <w:start w:val="1"/>
+      <w:numFmt w:val="bullet"/>
+      <w:lvlText w:val=""/>
+      <w:lvlJc w:val="left"/>
+      <w:pPr>
+        <w:ind w:left="2160" w:hanging="360"/>
+      </w:pPr>
+      <w:rPr>
+        <w:rFonts w:ascii="Wingdings" w:hAnsi="Wingdings" w:hint="default"/>
+      </w:rPr>
+    </w:lvl>
+    <w:lvl w:ilvl="3" w:tplc="04090001" w:tentative="1">
+      <w:start w:val="1"/>
+      <w:numFmt w:val="bullet"/>
+      <w:lvlText w:val=""/>
+      <w:lvlJc w:val="left"/>
+      <w:pPr>
+        <w:ind w:left="2880" w:hanging="360"/>
+      </w:pPr>
+      <w:rPr>
+        <w:rFonts w:ascii="Symbol" w:hAnsi="Symbol" w:hint="default"/>
+      </w:rPr>
+    </w:lvl>
+    <w:lvl w:ilvl="4" w:tplc="04090003" w:tentative="1">
+      <w:start w:val="1"/>
+      <w:numFmt w:val="bullet"/>
+      <w:lvlText w:val="o"/>
+      <w:lvlJc w:val="left"/>
+      <w:pPr>
+        <w:ind w:left="3600" w:hanging="360"/>
+      </w:pPr>
+      <w:rPr>
+        <w:rFonts w:ascii="Courier New" w:hAnsi="Courier New" w:cs="Courier New" w:hint="default"/>
+      </w:rPr>
+    </w:lvl>
+    <w:lvl w:ilvl="5" w:tplc="04090005" w:tentative="1">
+      <w:start w:val="1"/>
+      <w:numFmt w:val="bullet"/>
+      <w:lvlText w:val=""/>
+      <w:lvlJc w:val="left"/>
+      <w:pPr>
+        <w:ind w:left="4320" w:hanging="360"/>
+      </w:pPr>
+      <w:rPr>
+        <w:rFonts w:ascii="Wingdings" w:hAnsi="Wingdings" w:hint="default"/>
+      </w:rPr>
+    </w:lvl>
+    <w:lvl w:ilvl="6" w:tplc="04090001" w:tentative="1">
+      <w:start w:val="1"/>
+      <w:numFmt w:val="bullet"/>
+      <w:lvlText w:val=""/>
+      <w:lvlJc w:val="left"/>
+      <w:pPr>
+        <w:ind w:left="5040" w:hanging="360"/>
+      </w:pPr>
+      <w:rPr>
+        <w:rFonts w:ascii="Symbol" w:hAnsi="Symbol" w:hint="default"/>
+      </w:rPr>
+    </w:lvl>
+    <w:lvl w:ilvl="7" w:tplc="04090003" w:tentative="1">
+      <w:start w:val="1"/>
+      <w:numFmt w:val="bullet"/>
+      <w:lvlText w:val="o"/>
+      <w:lvlJc w:val="left"/>
+      <w:pPr>
+        <w:ind w:left="5760" w:hanging="360"/>
+      </w:pPr>
+      <w:rPr>
+        <w:rFonts w:ascii="Courier New" w:hAnsi="Courier New" w:cs="Courier New" w:hint="default"/>
+      </w:rPr>
+    </w:lvl>
+    <w:lvl w:ilvl="8" w:tplc="04090005" w:tentative="1">
+      <w:start w:val="1"/>
+      <w:numFmt w:val="bullet"/>
+      <w:lvlText w:val=""/>
+      <w:lvlJc w:val="left"/>
+      <w:pPr>
+        <w:ind w:left="6480" w:hanging="360"/>
+      </w:pPr>
+      <w:rPr>
+        <w:rFonts w:ascii="Wingdings" w:hAnsi="Wingdings" w:hint="default"/>
+      </w:rPr>
+    </w:lvl>
+  </w:abstractNum>
   <w:num w:numId="1" w16cid:durableId="879242325">
     <w:abstractNumId w:val="0"/>
+  </w:num>
+  <w:num w:numId="2" w16cid:durableId="2091995937">
+    <w:abstractNumId w:val="1"/>
   </w:num>
 </w:numbering>
 </file>

</xml_diff>